<commit_message>
ajout nouveaux fichiers : -R4_01_Archi_JS -R4_D_08_reseaux -R4_D_10_management
modifications :
-R4_01_Archi_JS
-R4_D_08_reseaux
-R4_D_10_management
</commit_message>
<xml_diff>
--- a/Annee2/S4/R4_D_10_management/modelisation_processus_metiers/BPMN_4/BPMN_4.docx
+++ b/Annee2/S4/R4_D_10_management/modelisation_processus_metiers/BPMN_4/BPMN_4.docx
@@ -1099,7 +1099,42 @@
         </w:rPr>
       </w:pPr>
       <w:r>
-        <w:rPr/>
+        <w:rPr>
+          <w:color w:val="2A6099"/>
+        </w:rPr>
+      </w:r>
+    </w:p>
+    <w:p>
+      <w:pPr>
+        <w:pStyle w:val="TextBody"/>
+        <w:bidi w:val="0"/>
+        <w:spacing w:before="140" w:after="120"/>
+        <w:jc w:val="start"/>
+        <w:rPr>
+          <w:color w:val="2A6099"/>
+        </w:rPr>
+      </w:pPr>
+      <w:r>
+        <w:rPr>
+          <w:color w:val="2A6099"/>
+        </w:rPr>
+      </w:r>
+    </w:p>
+    <w:p>
+      <w:pPr>
+        <w:pStyle w:val="TextBody"/>
+        <w:bidi w:val="0"/>
+        <w:spacing w:before="140" w:after="120"/>
+        <w:jc w:val="start"/>
+        <w:rPr>
+          <w:color w:val="2A6099"/>
+        </w:rPr>
+      </w:pPr>
+      <w:r>
+        <w:rPr>
+          <w:color w:val="2A6099"/>
+        </w:rPr>
+        <w:t>Sous processus réutilisable (bordure plus épaisse)</w:t>
       </w:r>
       <w:r>
         <w:br w:type="page"/>
@@ -1135,11 +1170,7 @@
       </w:pPr>
       <w:r>
         <w:rPr/>
-        <w:t>Synthès</w:t>
-      </w:r>
-      <w:r>
-        <w:rPr/>
-        <w:t>e</w:t>
+        <w:t>Synthèse</w:t>
       </w:r>
     </w:p>
     <w:p>
@@ -1194,6 +1225,7 @@
           <w:p>
             <w:pPr>
               <w:pStyle w:val="TableContents"/>
+              <w:widowControl w:val="false"/>
               <w:rPr/>
             </w:pPr>
             <w:r>
@@ -1210,6 +1242,7 @@
           <w:p>
             <w:pPr>
               <w:pStyle w:val="TableContents"/>
+              <w:widowControl w:val="false"/>
               <w:rPr/>
             </w:pPr>
             <w:r>
@@ -1226,6 +1259,7 @@
           <w:p>
             <w:pPr>
               <w:pStyle w:val="TableContents"/>
+              <w:widowControl w:val="false"/>
               <w:rPr/>
             </w:pPr>
             <w:r>
@@ -1245,6 +1279,7 @@
           <w:p>
             <w:pPr>
               <w:pStyle w:val="TableContents"/>
+              <w:widowControl w:val="false"/>
               <w:rPr/>
             </w:pPr>
             <w:r>
@@ -1261,6 +1296,7 @@
           <w:p>
             <w:pPr>
               <w:pStyle w:val="TableContents"/>
+              <w:widowControl w:val="false"/>
               <w:rPr/>
             </w:pPr>
             <w:r>
@@ -1277,6 +1313,7 @@
           <w:p>
             <w:pPr>
               <w:pStyle w:val="TableContents"/>
+              <w:widowControl w:val="false"/>
               <w:rPr/>
             </w:pPr>
             <w:r>
@@ -1287,6 +1324,7 @@
           <w:p>
             <w:pPr>
               <w:pStyle w:val="TableContents"/>
+              <w:widowControl w:val="false"/>
               <w:rPr/>
             </w:pPr>
             <w:r>
@@ -1306,6 +1344,7 @@
           <w:p>
             <w:pPr>
               <w:pStyle w:val="TableContents"/>
+              <w:widowControl w:val="false"/>
               <w:rPr/>
             </w:pPr>
             <w:r>
@@ -1322,6 +1361,7 @@
           <w:p>
             <w:pPr>
               <w:pStyle w:val="TableContents"/>
+              <w:widowControl w:val="false"/>
               <w:rPr/>
             </w:pPr>
             <w:r>
@@ -1338,6 +1378,7 @@
           <w:p>
             <w:pPr>
               <w:pStyle w:val="TableContents"/>
+              <w:widowControl w:val="false"/>
               <w:rPr/>
             </w:pPr>
             <w:r>
@@ -1357,22 +1398,28 @@
           <w:p>
             <w:pPr>
               <w:pStyle w:val="TableContents"/>
-              <w:rPr/>
-            </w:pPr>
-            <w:r>
-              <w:rPr/>
-              <w:t>ad-hoc</w:t>
-            </w:r>
-          </w:p>
-        </w:tc>
-        <w:tc>
-          <w:tcPr>
-            <w:tcW w:w="3213" w:type="dxa"/>
-            <w:tcBorders/>
-          </w:tcPr>
-          <w:p>
-            <w:pPr>
-              <w:pStyle w:val="TableContents"/>
+              <w:widowControl w:val="false"/>
+              <w:rPr/>
+            </w:pPr>
+            <w:r>
+              <w:rPr/>
+              <w:t xml:space="preserve">Ad-hoc </w:t>
+            </w:r>
+            <w:r>
+              <w:rPr/>
+              <w:t>(spécifique à la situation)</w:t>
+            </w:r>
+          </w:p>
+        </w:tc>
+        <w:tc>
+          <w:tcPr>
+            <w:tcW w:w="3213" w:type="dxa"/>
+            <w:tcBorders/>
+          </w:tcPr>
+          <w:p>
+            <w:pPr>
+              <w:pStyle w:val="TableContents"/>
+              <w:widowControl w:val="false"/>
               <w:rPr/>
             </w:pPr>
             <w:r>
@@ -1389,6 +1436,7 @@
           <w:p>
             <w:pPr>
               <w:pStyle w:val="TableContents"/>
+              <w:widowControl w:val="false"/>
               <w:rPr/>
             </w:pPr>
             <w:r>
@@ -1408,6 +1456,7 @@
           <w:p>
             <w:pPr>
               <w:pStyle w:val="TableContents"/>
+              <w:widowControl w:val="false"/>
               <w:rPr/>
             </w:pPr>
             <w:r>
@@ -1424,6 +1473,7 @@
           <w:p>
             <w:pPr>
               <w:pStyle w:val="TableContents"/>
+              <w:widowControl w:val="false"/>
               <w:rPr/>
             </w:pPr>
             <w:r>
@@ -1440,6 +1490,7 @@
           <w:p>
             <w:pPr>
               <w:pStyle w:val="TableContents"/>
+              <w:widowControl w:val="false"/>
               <w:rPr/>
             </w:pPr>
             <w:r>
@@ -1459,36 +1510,39 @@
           <w:p>
             <w:pPr>
               <w:pStyle w:val="TableContents"/>
-              <w:rPr/>
-            </w:pPr>
-            <w:r>
-              <w:rPr/>
-            </w:r>
-          </w:p>
-        </w:tc>
-        <w:tc>
-          <w:tcPr>
-            <w:tcW w:w="3213" w:type="dxa"/>
-            <w:tcBorders/>
-          </w:tcPr>
-          <w:p>
-            <w:pPr>
-              <w:pStyle w:val="TableContents"/>
-              <w:rPr/>
-            </w:pPr>
-            <w:r>
-              <w:rPr/>
-            </w:r>
-          </w:p>
-        </w:tc>
-        <w:tc>
-          <w:tcPr>
-            <w:tcW w:w="3213" w:type="dxa"/>
-            <w:tcBorders/>
-          </w:tcPr>
-          <w:p>
-            <w:pPr>
-              <w:pStyle w:val="TableContents"/>
+              <w:widowControl w:val="false"/>
+              <w:rPr/>
+            </w:pPr>
+            <w:r>
+              <w:rPr/>
+            </w:r>
+          </w:p>
+        </w:tc>
+        <w:tc>
+          <w:tcPr>
+            <w:tcW w:w="3213" w:type="dxa"/>
+            <w:tcBorders/>
+          </w:tcPr>
+          <w:p>
+            <w:pPr>
+              <w:pStyle w:val="TableContents"/>
+              <w:widowControl w:val="false"/>
+              <w:rPr/>
+            </w:pPr>
+            <w:r>
+              <w:rPr/>
+            </w:r>
+          </w:p>
+        </w:tc>
+        <w:tc>
+          <w:tcPr>
+            <w:tcW w:w="3213" w:type="dxa"/>
+            <w:tcBorders/>
+          </w:tcPr>
+          <w:p>
+            <w:pPr>
+              <w:pStyle w:val="TableContents"/>
+              <w:widowControl w:val="false"/>
               <w:rPr/>
             </w:pPr>
             <w:r>
@@ -1507,36 +1561,39 @@
           <w:p>
             <w:pPr>
               <w:pStyle w:val="TableContents"/>
-              <w:rPr/>
-            </w:pPr>
-            <w:r>
-              <w:rPr/>
-            </w:r>
-          </w:p>
-        </w:tc>
-        <w:tc>
-          <w:tcPr>
-            <w:tcW w:w="3213" w:type="dxa"/>
-            <w:tcBorders/>
-          </w:tcPr>
-          <w:p>
-            <w:pPr>
-              <w:pStyle w:val="TableContents"/>
-              <w:rPr/>
-            </w:pPr>
-            <w:r>
-              <w:rPr/>
-            </w:r>
-          </w:p>
-        </w:tc>
-        <w:tc>
-          <w:tcPr>
-            <w:tcW w:w="3213" w:type="dxa"/>
-            <w:tcBorders/>
-          </w:tcPr>
-          <w:p>
-            <w:pPr>
-              <w:pStyle w:val="TableContents"/>
+              <w:widowControl w:val="false"/>
+              <w:rPr/>
+            </w:pPr>
+            <w:r>
+              <w:rPr/>
+            </w:r>
+          </w:p>
+        </w:tc>
+        <w:tc>
+          <w:tcPr>
+            <w:tcW w:w="3213" w:type="dxa"/>
+            <w:tcBorders/>
+          </w:tcPr>
+          <w:p>
+            <w:pPr>
+              <w:pStyle w:val="TableContents"/>
+              <w:widowControl w:val="false"/>
+              <w:rPr/>
+            </w:pPr>
+            <w:r>
+              <w:rPr/>
+            </w:r>
+          </w:p>
+        </w:tc>
+        <w:tc>
+          <w:tcPr>
+            <w:tcW w:w="3213" w:type="dxa"/>
+            <w:tcBorders/>
+          </w:tcPr>
+          <w:p>
+            <w:pPr>
+              <w:pStyle w:val="TableContents"/>
+              <w:widowControl w:val="false"/>
               <w:rPr/>
             </w:pPr>
             <w:r>
@@ -1557,9 +1614,363 @@
       <w:r>
         <w:rPr/>
       </w:r>
+      <w:r>
+        <w:br w:type="page"/>
+      </w:r>
+    </w:p>
+    <w:p>
+      <w:pPr>
+        <w:pStyle w:val="Normal"/>
+        <w:bidi w:val="0"/>
+        <w:spacing w:before="140" w:after="120"/>
+        <w:jc w:val="start"/>
+        <w:rPr/>
+      </w:pPr>
+      <w:r>
+        <w:rPr/>
+      </w:r>
+    </w:p>
+    <w:p>
+      <w:pPr>
+        <w:sectPr>
+          <w:type w:val="nextPage"/>
+          <w:pgSz w:w="11906" w:h="16838"/>
+          <w:pgMar w:left="1134" w:right="1134" w:gutter="0" w:header="0" w:top="1134" w:footer="0" w:bottom="1134"/>
+          <w:pgNumType w:fmt="decimal"/>
+          <w:formProt w:val="false"/>
+          <w:textDirection w:val="lrTb"/>
+          <w:docGrid w:type="default" w:linePitch="100" w:charSpace="0"/>
+        </w:sectPr>
+      </w:pPr>
+    </w:p>
+    <w:p>
+      <w:pPr>
+        <w:pStyle w:val="Heading3"/>
+        <w:rPr/>
+      </w:pPr>
+      <w:r>
+        <w:rPr/>
+        <w:t>Vidéo 11 : Boucle et multi instance (3:04)</w:t>
+      </w:r>
+    </w:p>
+    <w:p>
+      <w:pPr>
+        <w:pStyle w:val="TextBody"/>
+        <w:jc w:val="center"/>
+        <w:rPr/>
+      </w:pPr>
+      <w:r>
+        <w:rPr/>
+      </w:r>
+    </w:p>
+    <w:p>
+      <w:pPr>
+        <w:pStyle w:val="Heading5"/>
+        <w:rPr/>
+      </w:pPr>
+      <w:r>
+        <w:rPr/>
+        <w:t>Synthèse.</w:t>
+      </w:r>
+    </w:p>
+    <w:p>
+      <w:pPr>
+        <w:pStyle w:val="TextBody"/>
+        <w:rPr/>
+      </w:pPr>
+      <w:r>
+        <w:rPr/>
+        <w:t>Compléter votre fiche synthèse BPMN en abordant les points suivants :</w:t>
+      </w:r>
+    </w:p>
+    <w:p>
+      <w:pPr>
+        <w:pStyle w:val="TextBody"/>
+        <w:rPr/>
+      </w:pPr>
+      <w:r>
+        <w:rPr/>
+        <w:t>Présenter dans un tableau les 3 activités présentées, leur rôle, et leur représentation graphique.</w:t>
+      </w:r>
+    </w:p>
+    <w:p>
+      <w:pPr>
+        <w:sectPr>
+          <w:type w:val="continuous"/>
+          <w:pgSz w:w="11906" w:h="16838"/>
+          <w:pgMar w:left="1134" w:right="1134" w:gutter="0" w:header="0" w:top="1134" w:footer="0" w:bottom="1134"/>
+          <w:formProt w:val="false"/>
+          <w:textDirection w:val="lrTb"/>
+          <w:docGrid w:type="default" w:linePitch="100" w:charSpace="0"/>
+        </w:sectPr>
+      </w:pPr>
+    </w:p>
+    <w:p>
+      <w:pPr>
+        <w:pStyle w:val="TextBody"/>
+        <w:bidi w:val="0"/>
+        <w:spacing w:before="140" w:after="120"/>
+        <w:jc w:val="start"/>
+        <w:rPr/>
+      </w:pPr>
+      <w:r>
+        <w:rPr/>
+      </w:r>
+    </w:p>
+    <w:tbl>
+      <w:tblPr>
+        <w:tblW w:w="5000" w:type="pct"/>
+        <w:jc w:val="start"/>
+        <w:tblInd w:w="0" w:type="dxa"/>
+        <w:tblLayout w:type="fixed"/>
+        <w:tblCellMar>
+          <w:top w:w="0" w:type="dxa"/>
+          <w:start w:w="0" w:type="dxa"/>
+          <w:bottom w:w="0" w:type="dxa"/>
+          <w:end w:w="0" w:type="dxa"/>
+        </w:tblCellMar>
+      </w:tblPr>
+      <w:tblGrid>
+        <w:gridCol w:w="3212"/>
+        <w:gridCol w:w="3213"/>
+        <w:gridCol w:w="3213"/>
+      </w:tblGrid>
+      <w:tr>
+        <w:trPr/>
+        <w:tc>
+          <w:tcPr>
+            <w:tcW w:w="3212" w:type="dxa"/>
+            <w:tcBorders/>
+          </w:tcPr>
+          <w:p>
+            <w:pPr>
+              <w:pStyle w:val="TableContents"/>
+              <w:rPr/>
+            </w:pPr>
+            <w:r>
+              <w:rPr/>
+              <w:t>Activités</w:t>
+            </w:r>
+          </w:p>
+        </w:tc>
+        <w:tc>
+          <w:tcPr>
+            <w:tcW w:w="3213" w:type="dxa"/>
+            <w:tcBorders/>
+          </w:tcPr>
+          <w:p>
+            <w:pPr>
+              <w:pStyle w:val="TableContents"/>
+              <w:rPr/>
+            </w:pPr>
+            <w:r>
+              <w:rPr/>
+              <w:t>Rôle</w:t>
+            </w:r>
+          </w:p>
+        </w:tc>
+        <w:tc>
+          <w:tcPr>
+            <w:tcW w:w="3213" w:type="dxa"/>
+            <w:tcBorders/>
+          </w:tcPr>
+          <w:p>
+            <w:pPr>
+              <w:pStyle w:val="TableContents"/>
+              <w:rPr/>
+            </w:pPr>
+            <w:r>
+              <w:rPr/>
+              <w:t>Représentation graphique</w:t>
+            </w:r>
+          </w:p>
+        </w:tc>
+      </w:tr>
+      <w:tr>
+        <w:trPr/>
+        <w:tc>
+          <w:tcPr>
+            <w:tcW w:w="3212" w:type="dxa"/>
+            <w:tcBorders/>
+          </w:tcPr>
+          <w:p>
+            <w:pPr>
+              <w:pStyle w:val="TableContents"/>
+              <w:rPr/>
+            </w:pPr>
+            <w:r>
+              <w:rPr/>
+              <w:t>Boucle</w:t>
+            </w:r>
+          </w:p>
+        </w:tc>
+        <w:tc>
+          <w:tcPr>
+            <w:tcW w:w="3213" w:type="dxa"/>
+            <w:tcBorders/>
+          </w:tcPr>
+          <w:p>
+            <w:pPr>
+              <w:pStyle w:val="TableContents"/>
+              <w:rPr/>
+            </w:pPr>
+            <w:r>
+              <w:rPr/>
+              <w:t>Répétition qui vérifie une condition tant qu’elle est vraie. On peut préciser une nombre d’instance en commentaire</w:t>
+            </w:r>
+          </w:p>
+        </w:tc>
+        <w:tc>
+          <w:tcPr>
+            <w:tcW w:w="3213" w:type="dxa"/>
+            <w:tcBorders/>
+          </w:tcPr>
+          <w:p>
+            <w:pPr>
+              <w:pStyle w:val="TableContents"/>
+              <w:rPr/>
+            </w:pPr>
+            <w:r>
+              <w:rPr/>
+              <w:t>Tâche avec une spirale répétition</w:t>
+            </w:r>
+          </w:p>
+        </w:tc>
+      </w:tr>
+      <w:tr>
+        <w:trPr/>
+        <w:tc>
+          <w:tcPr>
+            <w:tcW w:w="3212" w:type="dxa"/>
+            <w:tcBorders/>
+          </w:tcPr>
+          <w:p>
+            <w:pPr>
+              <w:pStyle w:val="TableContents"/>
+              <w:rPr/>
+            </w:pPr>
+            <w:r>
+              <w:rPr/>
+              <w:t>Multi instance</w:t>
+            </w:r>
+          </w:p>
+        </w:tc>
+        <w:tc>
+          <w:tcPr>
+            <w:tcW w:w="3213" w:type="dxa"/>
+            <w:tcBorders/>
+          </w:tcPr>
+          <w:p>
+            <w:pPr>
+              <w:pStyle w:val="TableContents"/>
+              <w:rPr/>
+            </w:pPr>
+            <w:r>
+              <w:rPr/>
+              <w:t>Répéter  un nombre de fois défini. Peut etre écécuter en parallèle ou meme temps. Le flux continue une fois l’ensemble d’instance finit en commentaire</w:t>
+            </w:r>
+          </w:p>
+        </w:tc>
+        <w:tc>
+          <w:tcPr>
+            <w:tcW w:w="3213" w:type="dxa"/>
+            <w:tcBorders/>
+          </w:tcPr>
+          <w:p>
+            <w:pPr>
+              <w:pStyle w:val="TableContents"/>
+              <w:rPr/>
+            </w:pPr>
+            <w:r>
+              <w:rPr/>
+              <w:t>Parallèle = trois très verticaux</w:t>
+            </w:r>
+          </w:p>
+          <w:p>
+            <w:pPr>
+              <w:pStyle w:val="TableContents"/>
+              <w:rPr/>
+            </w:pPr>
+            <w:r>
+              <w:rPr/>
+              <w:t>En meme temps = 3 horizontaux</w:t>
+            </w:r>
+          </w:p>
+          <w:p>
+            <w:pPr>
+              <w:pStyle w:val="TableContents"/>
+              <w:rPr/>
+            </w:pPr>
+            <w:r>
+              <w:rPr/>
+              <w:t xml:space="preserve">indiquer en bas au centre </w:t>
+            </w:r>
+          </w:p>
+        </w:tc>
+      </w:tr>
+      <w:tr>
+        <w:trPr/>
+        <w:tc>
+          <w:tcPr>
+            <w:tcW w:w="3212" w:type="dxa"/>
+            <w:tcBorders/>
+          </w:tcPr>
+          <w:p>
+            <w:pPr>
+              <w:pStyle w:val="TableContents"/>
+              <w:rPr/>
+            </w:pPr>
+            <w:r>
+              <w:rPr/>
+            </w:r>
+          </w:p>
+        </w:tc>
+        <w:tc>
+          <w:tcPr>
+            <w:tcW w:w="3213" w:type="dxa"/>
+            <w:tcBorders/>
+          </w:tcPr>
+          <w:p>
+            <w:pPr>
+              <w:pStyle w:val="TableContents"/>
+              <w:rPr/>
+            </w:pPr>
+            <w:r>
+              <w:rPr/>
+            </w:r>
+          </w:p>
+        </w:tc>
+        <w:tc>
+          <w:tcPr>
+            <w:tcW w:w="3213" w:type="dxa"/>
+            <w:tcBorders/>
+          </w:tcPr>
+          <w:p>
+            <w:pPr>
+              <w:pStyle w:val="TableContents"/>
+              <w:rPr/>
+            </w:pPr>
+            <w:r>
+              <w:rPr/>
+            </w:r>
+          </w:p>
+        </w:tc>
+      </w:tr>
+    </w:tbl>
+    <w:p>
+      <w:pPr>
+        <w:pStyle w:val="TextBody"/>
+        <w:bidi w:val="0"/>
+        <w:spacing w:before="140" w:after="120"/>
+        <w:jc w:val="start"/>
+        <w:rPr/>
+      </w:pPr>
+      <w:r>
+        <w:rPr/>
+      </w:r>
     </w:p>
     <w:sectPr>
-      <w:type w:val="nextPage"/>
+      <w:type w:val="continuous"/>
       <w:pgSz w:w="11906" w:h="16838"/>
       <w:pgMar w:left="1134" w:right="1134" w:gutter="0" w:header="0" w:top="1134" w:footer="0" w:bottom="1134"/>
       <w:pgNumType w:fmt="decimal"/>

</xml_diff>